<commit_message>
Update 작업일지, Modify 모래
</commit_message>
<xml_diff>
--- a/작업일지/01_30.docx
+++ b/작업일지/01_30.docx
@@ -534,6 +534,39 @@
                 <w:b/>
               </w:rPr>
               <w:t xml:space="preserve"> </w:t>
+            </w:r>
+            <w:r>
+              <w:rPr>
+                <w:rFonts w:hint="eastAsia"/>
+                <w:b/>
+              </w:rPr>
+              <w:t xml:space="preserve">땅에 </w:t>
+            </w:r>
+            <w:r>
+              <w:rPr>
+                <w:b/>
+              </w:rPr>
+              <w:t xml:space="preserve">grid </w:t>
+            </w:r>
+            <w:r>
+              <w:rPr>
+                <w:rFonts w:hint="eastAsia"/>
+                <w:b/>
+              </w:rPr>
+              <w:t>생성 후,</w:t>
+            </w:r>
+            <w:r>
+              <w:rPr>
+                <w:b/>
+              </w:rPr>
+              <w:t xml:space="preserve"> </w:t>
+            </w:r>
+            <w:r>
+              <w:rPr>
+                <w:rFonts w:hint="eastAsia"/>
+                <w:b/>
+              </w:rPr>
+              <w:t>건물 건설</w:t>
             </w:r>
           </w:p>
         </w:tc>
@@ -2384,6 +2417,103 @@
     <w:p>
       <w:pPr>
         <w:rPr>
+          <w:b/>
+          <w:sz w:val="22"/>
+        </w:rPr>
+      </w:pPr>
+    </w:p>
+    <w:p>
+      <w:pPr>
+        <w:rPr>
+          <w:b/>
+          <w:sz w:val="22"/>
+        </w:rPr>
+      </w:pPr>
+    </w:p>
+    <w:p>
+      <w:pPr>
+        <w:rPr>
+          <w:b/>
+          <w:sz w:val="22"/>
+        </w:rPr>
+      </w:pPr>
+    </w:p>
+    <w:p>
+      <w:pPr>
+        <w:rPr>
+          <w:b/>
+          <w:sz w:val="22"/>
+        </w:rPr>
+      </w:pPr>
+    </w:p>
+    <w:p>
+      <w:pPr>
+        <w:rPr>
+          <w:b/>
+          <w:sz w:val="22"/>
+        </w:rPr>
+      </w:pPr>
+    </w:p>
+    <w:p>
+      <w:pPr>
+        <w:rPr>
+          <w:b/>
+          <w:sz w:val="22"/>
+        </w:rPr>
+      </w:pPr>
+    </w:p>
+    <w:p>
+      <w:pPr>
+        <w:rPr>
+          <w:b/>
+          <w:sz w:val="22"/>
+        </w:rPr>
+      </w:pPr>
+    </w:p>
+    <w:p>
+      <w:pPr>
+        <w:rPr>
+          <w:b/>
+          <w:sz w:val="22"/>
+        </w:rPr>
+      </w:pPr>
+    </w:p>
+    <w:p>
+      <w:pPr>
+        <w:rPr>
+          <w:b/>
+          <w:sz w:val="22"/>
+        </w:rPr>
+      </w:pPr>
+    </w:p>
+    <w:p>
+      <w:pPr>
+        <w:rPr>
+          <w:b/>
+          <w:sz w:val="22"/>
+        </w:rPr>
+      </w:pPr>
+    </w:p>
+    <w:p>
+      <w:pPr>
+        <w:rPr>
+          <w:b/>
+          <w:sz w:val="22"/>
+        </w:rPr>
+      </w:pPr>
+    </w:p>
+    <w:p>
+      <w:pPr>
+        <w:rPr>
+          <w:rFonts w:hint="eastAsia"/>
+          <w:b/>
+          <w:sz w:val="22"/>
+        </w:rPr>
+      </w:pPr>
+    </w:p>
+    <w:p>
+      <w:pPr>
+        <w:rPr>
           <w:sz w:val="22"/>
         </w:rPr>
       </w:pPr>
@@ -2393,6 +2523,7 @@
           <w:sz w:val="32"/>
           <w:szCs w:val="32"/>
         </w:rPr>
+        <w:lastRenderedPageBreak/>
         <w:t>김지호</w:t>
       </w:r>
       <w:r>
@@ -2408,24 +2539,284 @@
           <w:sz w:val="22"/>
         </w:rPr>
       </w:pPr>
-    </w:p>
-    <w:p>
-      <w:pPr>
-        <w:rPr>
-          <w:sz w:val="22"/>
-        </w:rPr>
-      </w:pPr>
-    </w:p>
-    <w:p>
-      <w:pPr>
-        <w:rPr>
-          <w:sz w:val="22"/>
-        </w:rPr>
-      </w:pPr>
-    </w:p>
-    <w:p>
-      <w:pPr>
-        <w:rPr>
+      <w:r>
+        <w:rPr>
+          <w:rFonts w:hint="eastAsia"/>
+          <w:sz w:val="22"/>
+        </w:rPr>
+        <w:t xml:space="preserve">테스트용으로 </w:t>
+      </w:r>
+      <w:r>
+        <w:rPr>
+          <w:rFonts w:hint="eastAsia"/>
+          <w:sz w:val="22"/>
+        </w:rPr>
+        <w:t xml:space="preserve">다른 프로젝트에서 </w:t>
+      </w:r>
+      <w:r>
+        <w:rPr>
+          <w:rFonts w:hint="eastAsia"/>
+          <w:sz w:val="22"/>
+        </w:rPr>
+        <w:t>g</w:t>
+      </w:r>
+      <w:r>
+        <w:rPr>
+          <w:sz w:val="22"/>
+        </w:rPr>
+        <w:t xml:space="preserve">rid </w:t>
+      </w:r>
+      <w:r>
+        <w:rPr>
+          <w:rFonts w:hint="eastAsia"/>
+          <w:sz w:val="22"/>
+        </w:rPr>
+        <w:t>생성 후 클릭 시</w:t>
+      </w:r>
+      <w:r>
+        <w:rPr>
+          <w:sz w:val="22"/>
+        </w:rPr>
+        <w:t xml:space="preserve">, </w:t>
+      </w:r>
+      <w:r>
+        <w:rPr>
+          <w:rFonts w:hint="eastAsia"/>
+          <w:sz w:val="22"/>
+        </w:rPr>
+        <w:t>건물을 생성할 수 있게 했다.</w:t>
+      </w:r>
+    </w:p>
+    <w:p>
+      <w:pPr>
+        <w:rPr>
+          <w:sz w:val="22"/>
+        </w:rPr>
+      </w:pPr>
+      <w:r>
+        <w:rPr>
+          <w:noProof/>
+          <w:sz w:val="22"/>
+        </w:rPr>
+        <w:drawing>
+          <wp:inline distT="0" distB="0" distL="0" distR="0" wp14:anchorId="2008A232" wp14:editId="7F2C5BDA">
+            <wp:extent cx="6567777" cy="5623690"/>
+            <wp:effectExtent l="0" t="0" r="5080" b="0"/>
+            <wp:docPr id="7" name="그림 7"/>
+            <wp:cNvGraphicFramePr>
+              <a:graphicFrameLocks xmlns:a="http://schemas.openxmlformats.org/drawingml/2006/main" noChangeAspect="1"/>
+            </wp:cNvGraphicFramePr>
+            <a:graphic xmlns:a="http://schemas.openxmlformats.org/drawingml/2006/main">
+              <a:graphicData uri="http://schemas.openxmlformats.org/drawingml/2006/picture">
+                <pic:pic xmlns:pic="http://schemas.openxmlformats.org/drawingml/2006/picture">
+                  <pic:nvPicPr>
+                    <pic:cNvPr id="0" name="Picture 1"/>
+                    <pic:cNvPicPr>
+                      <a:picLocks noChangeAspect="1" noChangeArrowheads="1"/>
+                    </pic:cNvPicPr>
+                  </pic:nvPicPr>
+                  <pic:blipFill>
+                    <a:blip r:embed="rId16">
+                      <a:extLst>
+                        <a:ext uri="{28A0092B-C50C-407E-A947-70E740481C1C}">
+                          <a14:useLocalDpi xmlns:a14="http://schemas.microsoft.com/office/drawing/2010/main" val="0"/>
+                        </a:ext>
+                      </a:extLst>
+                    </a:blip>
+                    <a:srcRect/>
+                    <a:stretch>
+                      <a:fillRect/>
+                    </a:stretch>
+                  </pic:blipFill>
+                  <pic:spPr bwMode="auto">
+                    <a:xfrm>
+                      <a:off x="0" y="0"/>
+                      <a:ext cx="6567777" cy="5623690"/>
+                    </a:xfrm>
+                    <a:prstGeom prst="rect">
+                      <a:avLst/>
+                    </a:prstGeom>
+                    <a:noFill/>
+                    <a:ln>
+                      <a:noFill/>
+                    </a:ln>
+                  </pic:spPr>
+                </pic:pic>
+              </a:graphicData>
+            </a:graphic>
+          </wp:inline>
+        </w:drawing>
+      </w:r>
+    </w:p>
+    <w:p>
+      <w:pPr>
+        <w:rPr>
+          <w:sz w:val="22"/>
+        </w:rPr>
+      </w:pPr>
+    </w:p>
+    <w:p>
+      <w:pPr>
+        <w:rPr>
+          <w:sz w:val="22"/>
+        </w:rPr>
+      </w:pPr>
+      <w:r>
+        <w:rPr>
+          <w:rFonts w:hint="eastAsia"/>
+          <w:sz w:val="22"/>
+        </w:rPr>
+        <w:t>S</w:t>
+      </w:r>
+      <w:r>
+        <w:rPr>
+          <w:sz w:val="22"/>
+        </w:rPr>
+        <w:t xml:space="preserve">urvil </w:t>
+      </w:r>
+      <w:r>
+        <w:rPr>
+          <w:rFonts w:hint="eastAsia"/>
+          <w:sz w:val="22"/>
+        </w:rPr>
+        <w:t xml:space="preserve">프로젝트에 옮겨 </w:t>
+      </w:r>
+      <w:r>
+        <w:rPr>
+          <w:rFonts w:hint="eastAsia"/>
+          <w:sz w:val="22"/>
+        </w:rPr>
+        <w:t xml:space="preserve">실행하니 캐릭터 컨트롤러가 강휘가 만들어놓은 </w:t>
+      </w:r>
+      <w:r>
+        <w:rPr>
+          <w:sz w:val="22"/>
+        </w:rPr>
+        <w:t>cpp</w:t>
+      </w:r>
+      <w:r>
+        <w:rPr>
+          <w:rFonts w:hint="eastAsia"/>
+          <w:sz w:val="22"/>
+        </w:rPr>
+        <w:t>컨트롤러를 이용 중이여서 기존 방식을 변경할 필요가 생겼다.</w:t>
+      </w:r>
+    </w:p>
+    <w:p>
+      <w:pPr>
+        <w:rPr>
+          <w:sz w:val="22"/>
+        </w:rPr>
+      </w:pPr>
+      <w:r>
+        <w:rPr>
+          <w:rFonts w:hint="eastAsia"/>
+          <w:sz w:val="22"/>
+        </w:rPr>
+        <w:t xml:space="preserve">그래서 기존의 방식에서 </w:t>
+      </w:r>
+      <w:r>
+        <w:rPr>
+          <w:sz w:val="22"/>
+        </w:rPr>
+        <w:t>grid</w:t>
+      </w:r>
+      <w:r>
+        <w:rPr>
+          <w:rFonts w:hint="eastAsia"/>
+          <w:sz w:val="22"/>
+        </w:rPr>
+        <w:t>만 생성되는 정도로만 변경.</w:t>
+      </w:r>
+    </w:p>
+    <w:p>
+      <w:pPr>
+        <w:rPr>
+          <w:rFonts w:hint="eastAsia"/>
+          <w:sz w:val="22"/>
+        </w:rPr>
+      </w:pPr>
+      <w:r>
+        <w:rPr>
+          <w:noProof/>
+          <w:sz w:val="22"/>
+        </w:rPr>
+        <w:lastRenderedPageBreak/>
+        <w:drawing>
+          <wp:inline distT="0" distB="0" distL="0" distR="0" wp14:anchorId="480F3362" wp14:editId="22D74ED7">
+            <wp:extent cx="5088890" cy="3792855"/>
+            <wp:effectExtent l="0" t="0" r="0" b="0"/>
+            <wp:docPr id="10" name="그림 10"/>
+            <wp:cNvGraphicFramePr>
+              <a:graphicFrameLocks xmlns:a="http://schemas.openxmlformats.org/drawingml/2006/main" noChangeAspect="1"/>
+            </wp:cNvGraphicFramePr>
+            <a:graphic xmlns:a="http://schemas.openxmlformats.org/drawingml/2006/main">
+              <a:graphicData uri="http://schemas.openxmlformats.org/drawingml/2006/picture">
+                <pic:pic xmlns:pic="http://schemas.openxmlformats.org/drawingml/2006/picture">
+                  <pic:nvPicPr>
+                    <pic:cNvPr id="0" name="Picture 2"/>
+                    <pic:cNvPicPr>
+                      <a:picLocks noChangeAspect="1" noChangeArrowheads="1"/>
+                    </pic:cNvPicPr>
+                  </pic:nvPicPr>
+                  <pic:blipFill>
+                    <a:blip r:embed="rId17">
+                      <a:extLst>
+                        <a:ext uri="{28A0092B-C50C-407E-A947-70E740481C1C}">
+                          <a14:useLocalDpi xmlns:a14="http://schemas.microsoft.com/office/drawing/2010/main" val="0"/>
+                        </a:ext>
+                      </a:extLst>
+                    </a:blip>
+                    <a:srcRect/>
+                    <a:stretch>
+                      <a:fillRect/>
+                    </a:stretch>
+                  </pic:blipFill>
+                  <pic:spPr bwMode="auto">
+                    <a:xfrm>
+                      <a:off x="0" y="0"/>
+                      <a:ext cx="5088890" cy="3792855"/>
+                    </a:xfrm>
+                    <a:prstGeom prst="rect">
+                      <a:avLst/>
+                    </a:prstGeom>
+                    <a:noFill/>
+                    <a:ln>
+                      <a:noFill/>
+                    </a:ln>
+                  </pic:spPr>
+                </pic:pic>
+              </a:graphicData>
+            </a:graphic>
+          </wp:inline>
+        </w:drawing>
+      </w:r>
+    </w:p>
+    <w:p>
+      <w:pPr>
+        <w:rPr>
+          <w:sz w:val="22"/>
+        </w:rPr>
+      </w:pPr>
+    </w:p>
+    <w:p>
+      <w:pPr>
+        <w:rPr>
+          <w:sz w:val="22"/>
+        </w:rPr>
+      </w:pPr>
+    </w:p>
+    <w:p>
+      <w:pPr>
+        <w:rPr>
+          <w:sz w:val="22"/>
+        </w:rPr>
+      </w:pPr>
+    </w:p>
+    <w:p>
+      <w:pPr>
+        <w:rPr>
+          <w:rFonts w:hint="eastAsia"/>
           <w:sz w:val="22"/>
         </w:rPr>
       </w:pPr>
@@ -2761,6 +3152,32 @@
               </w:rPr>
               <w:t>김지호:</w:t>
             </w:r>
+            <w:r>
+              <w:rPr>
+                <w:sz w:val="22"/>
+              </w:rPr>
+              <w:t xml:space="preserve"> </w:t>
+            </w:r>
+            <w:r>
+              <w:rPr>
+                <w:rFonts w:hint="eastAsia"/>
+                <w:sz w:val="22"/>
+              </w:rPr>
+              <w:t>건물 생성 가능하게 컨트롤러 변경,</w:t>
+            </w:r>
+            <w:r>
+              <w:rPr>
+                <w:sz w:val="22"/>
+              </w:rPr>
+              <w:t xml:space="preserve"> </w:t>
+            </w:r>
+            <w:r>
+              <w:rPr>
+                <w:rFonts w:hint="eastAsia"/>
+                <w:sz w:val="22"/>
+              </w:rPr>
+              <w:t>땅 생성 성능 향상.</w:t>
+            </w:r>
           </w:p>
           <w:p>
             <w:pPr>
@@ -2796,7 +3213,6 @@
                 <w:b/>
                 <w:sz w:val="22"/>
               </w:rPr>
-              <w:lastRenderedPageBreak/>
               <w:t>지도교수</w:t>
             </w:r>
           </w:p>
@@ -2840,9 +3256,13 @@
         </w:tc>
       </w:tr>
     </w:tbl>
-    <w:p/>
-    <w:p/>
-    <w:p/>
+    <w:p>
+      <w:pPr>
+        <w:rPr>
+          <w:rFonts w:hint="eastAsia"/>
+        </w:rPr>
+      </w:pPr>
+    </w:p>
     <w:sectPr>
       <w:pgSz w:w="11906" w:h="16838"/>
       <w:pgMar w:top="720" w:right="720" w:bottom="720" w:left="720" w:header="851" w:footer="992" w:gutter="0"/>

</xml_diff>

<commit_message>
terrain show in unreal
</commit_message>
<xml_diff>
--- a/작업일지/01_30.docx
+++ b/작업일지/01_30.docx
@@ -454,6 +454,26 @@
               </w:rPr>
               <w:t xml:space="preserve"> </w:t>
             </w:r>
+            <w:r>
+              <w:rPr>
+                <w:rFonts w:hint="eastAsia"/>
+                <w:b/>
+              </w:rPr>
+              <w:t>원형 초기 언덕 제거,</w:t>
+            </w:r>
+            <w:r>
+              <w:rPr>
+                <w:b/>
+              </w:rPr>
+              <w:t xml:space="preserve"> </w:t>
+            </w:r>
+            <w:r>
+              <w:rPr>
+                <w:rFonts w:hint="eastAsia"/>
+                <w:b/>
+              </w:rPr>
+              <w:t>지형 상하좌우 연결</w:t>
+            </w:r>
           </w:p>
           <w:p>
             <w:pPr>
@@ -900,7 +920,7 @@
           <w:rFonts w:hint="eastAsia"/>
           <w:sz w:val="22"/>
         </w:rPr>
-        <w:t>줄어드는 블록의 수가 적을 뿐더러,</w:t>
+        <w:t>줄어드는 블록의 수가 적을뿐더러,</w:t>
       </w:r>
       <w:r>
         <w:rPr>
@@ -2505,7 +2525,6 @@
     <w:p>
       <w:pPr>
         <w:rPr>
-          <w:rFonts w:hint="eastAsia"/>
           <w:b/>
           <w:sz w:val="22"/>
         </w:rPr>
@@ -2732,7 +2751,6 @@
     <w:p>
       <w:pPr>
         <w:rPr>
-          <w:rFonts w:hint="eastAsia"/>
           <w:sz w:val="22"/>
         </w:rPr>
       </w:pPr>
@@ -2816,7 +2834,6 @@
     <w:p>
       <w:pPr>
         <w:rPr>
-          <w:rFonts w:hint="eastAsia"/>
           <w:sz w:val="22"/>
         </w:rPr>
       </w:pPr>
@@ -3256,13 +3273,7 @@
         </w:tc>
       </w:tr>
     </w:tbl>
-    <w:p>
-      <w:pPr>
-        <w:rPr>
-          <w:rFonts w:hint="eastAsia"/>
-        </w:rPr>
-      </w:pPr>
-    </w:p>
+    <w:p/>
     <w:sectPr>
       <w:pgSz w:w="11906" w:h="16838"/>
       <w:pgMar w:top="720" w:right="720" w:bottom="720" w:left="720" w:header="851" w:footer="992" w:gutter="0"/>

</xml_diff>